<commit_message>
Added project - Optimizing Energy Efficiency
</commit_message>
<xml_diff>
--- a/files/Sarthak_Dalal_Resume.pdf.docx
+++ b/files/Sarthak_Dalal_Resume.pdf.docx
@@ -927,29 +927,7 @@
           <w:sz w:val="20"/>
           <w:szCs w:val="20"/>
         </w:rPr>
-        <w:t xml:space="preserve">TensorFlow, scikit-learn, </w:t>
-      </w:r>
-      <w:proofErr w:type="spellStart"/>
-      <w:r>
-        <w:rPr>
-          <w:rFonts w:ascii="Garamond" w:eastAsia="Garamond" w:hAnsi="Garamond" w:cs="Garamond"/>
-          <w:bCs/>
-          <w:color w:val="404040"/>
-          <w:sz w:val="20"/>
-          <w:szCs w:val="20"/>
-        </w:rPr>
-        <w:t>Keras</w:t>
-      </w:r>
-      <w:proofErr w:type="spellEnd"/>
-      <w:r>
-        <w:rPr>
-          <w:rFonts w:ascii="Garamond" w:eastAsia="Garamond" w:hAnsi="Garamond" w:cs="Garamond"/>
-          <w:bCs/>
-          <w:color w:val="404040"/>
-          <w:sz w:val="20"/>
-          <w:szCs w:val="20"/>
-        </w:rPr>
-        <w:t xml:space="preserve">, Pandas      HTML, CSS, Bootstrap, Flask, NodeJS       SQL, MongoDB         </w:t>
+        <w:t xml:space="preserve">TensorFlow, scikit-learn, Keras, Pandas      HTML, CSS, Bootstrap, Flask, NodeJS       SQL, MongoDB         </w:t>
       </w:r>
       <w:r>
         <w:rPr>
@@ -1261,7 +1239,6 @@
           <w:szCs w:val="20"/>
         </w:rPr>
       </w:pPr>
-      <w:proofErr w:type="spellStart"/>
       <w:r>
         <w:rPr>
           <w:rFonts w:ascii="Garamond" w:eastAsia="Garamond" w:hAnsi="Garamond" w:cs="Garamond"/>
@@ -1270,18 +1247,7 @@
           <w:sz w:val="20"/>
           <w:szCs w:val="20"/>
         </w:rPr>
-        <w:t>PipeIQ</w:t>
-      </w:r>
-      <w:proofErr w:type="spellEnd"/>
-      <w:r>
-        <w:rPr>
-          <w:rFonts w:ascii="Garamond" w:eastAsia="Garamond" w:hAnsi="Garamond" w:cs="Garamond"/>
-          <w:b/>
-          <w:color w:val="404040"/>
-          <w:sz w:val="20"/>
-          <w:szCs w:val="20"/>
-        </w:rPr>
-        <w:t xml:space="preserve">                           </w:t>
+        <w:t xml:space="preserve">PipeIQ                           </w:t>
       </w:r>
       <w:r>
         <w:rPr>
@@ -1404,7 +1370,6 @@
         </w:rPr>
         <w:t xml:space="preserve">Engineered a customer-centric chatbot utilizing prompt engineering and </w:t>
       </w:r>
-      <w:proofErr w:type="spellStart"/>
       <w:r>
         <w:rPr>
           <w:rFonts w:ascii="Garamond" w:eastAsia="Garamond" w:hAnsi="Garamond" w:cs="Garamond"/>
@@ -1439,37 +1404,7 @@
           <w:sz w:val="20"/>
           <w:szCs w:val="20"/>
         </w:rPr>
-        <w:t>hain</w:t>
-      </w:r>
-      <w:proofErr w:type="spellEnd"/>
-      <w:r>
-        <w:rPr>
-          <w:rFonts w:ascii="Garamond" w:eastAsia="Garamond" w:hAnsi="Garamond" w:cs="Garamond"/>
-          <w:color w:val="000000"/>
-          <w:sz w:val="20"/>
-          <w:szCs w:val="20"/>
-        </w:rPr>
-        <w:t xml:space="preserve"> technologies. The chatbot seamlessly integrates into client websites, bolstered by </w:t>
-      </w:r>
-      <w:proofErr w:type="spellStart"/>
-      <w:r>
-        <w:rPr>
-          <w:rFonts w:ascii="Garamond" w:eastAsia="Garamond" w:hAnsi="Garamond" w:cs="Garamond"/>
-          <w:color w:val="000000"/>
-          <w:sz w:val="20"/>
-          <w:szCs w:val="20"/>
-        </w:rPr>
-        <w:t>PipeIQ</w:t>
-      </w:r>
-      <w:proofErr w:type="spellEnd"/>
-      <w:r>
-        <w:rPr>
-          <w:rFonts w:ascii="Garamond" w:eastAsia="Garamond" w:hAnsi="Garamond" w:cs="Garamond"/>
-          <w:color w:val="000000"/>
-          <w:sz w:val="20"/>
-          <w:szCs w:val="20"/>
-        </w:rPr>
-        <w:t xml:space="preserve"> backend, enhancing user interaction.</w:t>
+        <w:t>hain technologies. The chatbot seamlessly integrates into client websites, bolstered by PipeIQ backend, enhancing user interaction.</w:t>
       </w:r>
     </w:p>
     <w:p>
@@ -1505,47 +1440,7 @@
           <w:sz w:val="20"/>
           <w:szCs w:val="20"/>
         </w:rPr>
-        <w:t xml:space="preserve">Spearheaded the development of a robust </w:t>
-      </w:r>
-      <w:proofErr w:type="spellStart"/>
-      <w:r>
-        <w:rPr>
-          <w:rFonts w:ascii="Garamond" w:eastAsia="Garamond" w:hAnsi="Garamond" w:cs="Garamond"/>
-          <w:color w:val="000000"/>
-          <w:sz w:val="20"/>
-          <w:szCs w:val="20"/>
-        </w:rPr>
-        <w:t>FastAPI</w:t>
-      </w:r>
-      <w:proofErr w:type="spellEnd"/>
-      <w:r>
-        <w:rPr>
-          <w:rFonts w:ascii="Garamond" w:eastAsia="Garamond" w:hAnsi="Garamond" w:cs="Garamond"/>
-          <w:color w:val="000000"/>
-          <w:sz w:val="20"/>
-          <w:szCs w:val="20"/>
-        </w:rPr>
-        <w:t xml:space="preserve"> endpoint to host the </w:t>
-      </w:r>
-      <w:proofErr w:type="spellStart"/>
-      <w:r>
-        <w:rPr>
-          <w:rFonts w:ascii="Garamond" w:eastAsia="Garamond" w:hAnsi="Garamond" w:cs="Garamond"/>
-          <w:color w:val="000000"/>
-          <w:sz w:val="20"/>
-          <w:szCs w:val="20"/>
-        </w:rPr>
-        <w:t>PipeIQ</w:t>
-      </w:r>
-      <w:proofErr w:type="spellEnd"/>
-      <w:r>
-        <w:rPr>
-          <w:rFonts w:ascii="Garamond" w:eastAsia="Garamond" w:hAnsi="Garamond" w:cs="Garamond"/>
-          <w:color w:val="000000"/>
-          <w:sz w:val="20"/>
-          <w:szCs w:val="20"/>
-        </w:rPr>
-        <w:t xml:space="preserve"> backend on AWS Elastic Beanstalk, ensuring optimal performance and scalability for the chatbot, resulting in improved user experiences.</w:t>
+        <w:t>Spearheaded the development of a robust FastAPI endpoint to host the PipeIQ backend on AWS Elastic Beanstalk, ensuring optimal performance and scalability for the chatbot, resulting in improved user experiences.</w:t>
       </w:r>
     </w:p>
     <w:p>
@@ -1583,7 +1478,6 @@
         </w:rPr>
         <w:t xml:space="preserve">Implemented strategic analytics integration using Google Tag Manager, incorporating Google Analytics, </w:t>
       </w:r>
-      <w:proofErr w:type="spellStart"/>
       <w:r>
         <w:rPr>
           <w:rFonts w:ascii="Garamond" w:eastAsia="Garamond" w:hAnsi="Garamond" w:cs="Garamond"/>
@@ -1618,77 +1512,7 @@
           <w:sz w:val="20"/>
           <w:szCs w:val="20"/>
         </w:rPr>
-        <w:t>ront</w:t>
-      </w:r>
-      <w:proofErr w:type="spellEnd"/>
-      <w:r>
-        <w:rPr>
-          <w:rFonts w:ascii="Garamond" w:eastAsia="Garamond" w:hAnsi="Garamond" w:cs="Garamond"/>
-          <w:color w:val="000000"/>
-          <w:sz w:val="20"/>
-          <w:szCs w:val="20"/>
-        </w:rPr>
-        <w:t xml:space="preserve">, and </w:t>
-      </w:r>
-      <w:proofErr w:type="spellStart"/>
-      <w:r>
-        <w:rPr>
-          <w:rFonts w:ascii="Garamond" w:eastAsia="Garamond" w:hAnsi="Garamond" w:cs="Garamond"/>
-          <w:color w:val="000000"/>
-          <w:sz w:val="20"/>
-          <w:szCs w:val="20"/>
-        </w:rPr>
-        <w:t>PeopleDataLabs</w:t>
-      </w:r>
-      <w:proofErr w:type="spellEnd"/>
-      <w:r>
-        <w:rPr>
-          <w:rFonts w:ascii="Garamond" w:eastAsia="Garamond" w:hAnsi="Garamond" w:cs="Garamond"/>
-          <w:color w:val="000000"/>
-          <w:sz w:val="20"/>
-          <w:szCs w:val="20"/>
-        </w:rPr>
-        <w:t xml:space="preserve"> onto the </w:t>
-      </w:r>
-      <w:proofErr w:type="spellStart"/>
-      <w:r>
-        <w:rPr>
-          <w:rFonts w:ascii="Garamond" w:eastAsia="Garamond" w:hAnsi="Garamond" w:cs="Garamond"/>
-          <w:color w:val="000000"/>
-          <w:sz w:val="20"/>
-          <w:szCs w:val="20"/>
-        </w:rPr>
-        <w:t>PipeIQ</w:t>
-      </w:r>
-      <w:proofErr w:type="spellEnd"/>
-      <w:r>
-        <w:rPr>
-          <w:rFonts w:ascii="Garamond" w:eastAsia="Garamond" w:hAnsi="Garamond" w:cs="Garamond"/>
-          <w:color w:val="000000"/>
-          <w:sz w:val="20"/>
-          <w:szCs w:val="20"/>
-        </w:rPr>
-        <w:t xml:space="preserve"> website. Leveraged </w:t>
-      </w:r>
-      <w:proofErr w:type="spellStart"/>
-      <w:r>
-        <w:rPr>
-          <w:rFonts w:ascii="Garamond" w:eastAsia="Garamond" w:hAnsi="Garamond" w:cs="Garamond"/>
-          <w:color w:val="000000"/>
-          <w:sz w:val="20"/>
-          <w:szCs w:val="20"/>
-        </w:rPr>
-        <w:t>PeopleDataLabs</w:t>
-      </w:r>
-      <w:proofErr w:type="spellEnd"/>
-      <w:r>
-        <w:rPr>
-          <w:rFonts w:ascii="Garamond" w:eastAsia="Garamond" w:hAnsi="Garamond" w:cs="Garamond"/>
-          <w:color w:val="000000"/>
-          <w:sz w:val="20"/>
-          <w:szCs w:val="20"/>
-        </w:rPr>
-        <w:t xml:space="preserve"> Data and reverse IP lookup to identify and personalize user interactions, a pivotal technology now integral to the chatbot's functionality.</w:t>
+        <w:t>ront, and PeopleDataLabs onto the PipeIQ website. Leveraged PeopleDataLabs Data and reverse IP lookup to identify and personalize user interactions, a pivotal technology now integral to the chatbot's functionality.</w:t>
       </w:r>
     </w:p>
     <w:p>
@@ -1912,25 +1736,7 @@
           <w:sz w:val="20"/>
           <w:szCs w:val="20"/>
         </w:rPr>
-        <w:t>(</w:t>
-      </w:r>
-      <w:proofErr w:type="spellStart"/>
-      <w:r>
-        <w:rPr>
-          <w:rFonts w:ascii="Garamond" w:eastAsia="Garamond" w:hAnsi="Garamond" w:cs="Garamond"/>
-          <w:sz w:val="20"/>
-          <w:szCs w:val="20"/>
-        </w:rPr>
-        <w:t>LexRank</w:t>
-      </w:r>
-      <w:proofErr w:type="spellEnd"/>
-      <w:r>
-        <w:rPr>
-          <w:rFonts w:ascii="Garamond" w:eastAsia="Garamond" w:hAnsi="Garamond" w:cs="Garamond"/>
-          <w:sz w:val="20"/>
-          <w:szCs w:val="20"/>
-        </w:rPr>
-        <w:t>, Latent Semantic Analysis, T5, Bart-large-CNN)</w:t>
+        <w:t>(LexRank, Latent Semantic Analysis, T5, Bart-large-CNN)</w:t>
       </w:r>
       <w:r>
         <w:rPr>
@@ -2127,6 +1933,15 @@
           <w:sz w:val="20"/>
           <w:szCs w:val="20"/>
         </w:rPr>
+        <w:t xml:space="preserve">    </w:t>
+      </w:r>
+      <w:r>
+        <w:rPr>
+          <w:rFonts w:ascii="Garamond" w:eastAsia="Garamond" w:hAnsi="Garamond" w:cs="Garamond"/>
+          <w:color w:val="000000"/>
+          <w:sz w:val="20"/>
+          <w:szCs w:val="20"/>
+        </w:rPr>
         <w:t>be used in designing AI based solutions in the field of Oncology such as developing a chatbot which gives information about cancer.</w:t>
       </w:r>
     </w:p>
@@ -2380,6 +2195,243 @@
           <w:color w:val="404040"/>
           <w:sz w:val="2"/>
           <w:szCs w:val="2"/>
+        </w:rPr>
+      </w:pPr>
+    </w:p>
+    <w:p>
+      <w:pPr>
+        <w:tabs>
+          <w:tab w:val="left" w:pos="1134"/>
+          <w:tab w:val="right" w:pos="10503"/>
+        </w:tabs>
+        <w:rPr>
+          <w:rFonts w:ascii="Garamond" w:eastAsia="Garamond" w:hAnsi="Garamond" w:cs="Garamond"/>
+          <w:sz w:val="20"/>
+          <w:szCs w:val="20"/>
+        </w:rPr>
+      </w:pPr>
+      <w:r>
+        <w:rPr>
+          <w:noProof/>
+          <w:color w:val="000000" w:themeColor="text1"/>
+        </w:rPr>
+        <w:drawing>
+          <wp:anchor distT="0" distB="0" distL="0" distR="0" simplePos="0" relativeHeight="251672576" behindDoc="0" locked="0" layoutInCell="1" allowOverlap="1" wp14:anchorId="4FBEEF2F" wp14:editId="542A4EEB">
+            <wp:simplePos x="0" y="0"/>
+            <wp:positionH relativeFrom="page">
+              <wp:posOffset>5581650</wp:posOffset>
+            </wp:positionH>
+            <wp:positionV relativeFrom="paragraph">
+              <wp:posOffset>27305</wp:posOffset>
+            </wp:positionV>
+            <wp:extent cx="95250" cy="95250"/>
+            <wp:effectExtent l="0" t="0" r="0" b="0"/>
+            <wp:wrapNone/>
+            <wp:docPr id="942421273" name="Picture 942421273">
+              <a:hlinkClick xmlns:a="http://schemas.openxmlformats.org/drawingml/2006/main" r:id="rId11"/>
+            </wp:docPr>
+            <wp:cNvGraphicFramePr>
+              <a:graphicFrameLocks xmlns:a="http://schemas.openxmlformats.org/drawingml/2006/main" noChangeAspect="1"/>
+            </wp:cNvGraphicFramePr>
+            <a:graphic xmlns:a="http://schemas.openxmlformats.org/drawingml/2006/main">
+              <a:graphicData uri="http://schemas.openxmlformats.org/drawingml/2006/picture">
+                <pic:pic xmlns:pic="http://schemas.openxmlformats.org/drawingml/2006/picture">
+                  <pic:nvPicPr>
+                    <pic:cNvPr id="942421273" name="Picture 942421273">
+                      <a:hlinkClick r:id="rId11"/>
+                    </pic:cNvPr>
+                    <pic:cNvPicPr/>
+                  </pic:nvPicPr>
+                  <pic:blipFill>
+                    <a:blip r:embed="rId12" cstate="print"/>
+                    <a:stretch>
+                      <a:fillRect/>
+                    </a:stretch>
+                  </pic:blipFill>
+                  <pic:spPr>
+                    <a:xfrm>
+                      <a:off x="0" y="0"/>
+                      <a:ext cx="95250" cy="95250"/>
+                    </a:xfrm>
+                    <a:prstGeom prst="rect">
+                      <a:avLst/>
+                    </a:prstGeom>
+                  </pic:spPr>
+                </pic:pic>
+              </a:graphicData>
+            </a:graphic>
+            <wp14:sizeRelH relativeFrom="margin">
+              <wp14:pctWidth>0</wp14:pctWidth>
+            </wp14:sizeRelH>
+            <wp14:sizeRelV relativeFrom="margin">
+              <wp14:pctHeight>0</wp14:pctHeight>
+            </wp14:sizeRelV>
+          </wp:anchor>
+        </w:drawing>
+      </w:r>
+      <w:r>
+        <w:rPr>
+          <w:rFonts w:ascii="Garamond" w:eastAsia="Garamond" w:hAnsi="Garamond" w:cs="Garamond"/>
+          <w:b/>
+          <w:bCs/>
+          <w:sz w:val="20"/>
+          <w:szCs w:val="20"/>
+        </w:rPr>
+        <w:t xml:space="preserve">Optimizing Energy Efficiency: A Comprehensive Analysis of Household Electricity Consumption </w:t>
+      </w:r>
+      <w:r>
+        <w:rPr>
+          <w:rFonts w:ascii="Garamond" w:eastAsia="Garamond" w:hAnsi="Garamond" w:cs="Garamond"/>
+          <w:sz w:val="20"/>
+          <w:szCs w:val="20"/>
+        </w:rPr>
+        <w:t xml:space="preserve">     </w:t>
+      </w:r>
+      <w:r>
+        <w:rPr>
+          <w:rFonts w:ascii="Garamond" w:eastAsia="Garamond" w:hAnsi="Garamond" w:cs="Garamond"/>
+          <w:sz w:val="20"/>
+          <w:szCs w:val="20"/>
+        </w:rPr>
+        <w:t xml:space="preserve">                  March 2024 </w:t>
+      </w:r>
+      <w:r>
+        <w:rPr>
+          <w:rFonts w:ascii="Garamond" w:eastAsia="Garamond" w:hAnsi="Garamond" w:cs="Garamond"/>
+          <w:color w:val="000000"/>
+          <w:sz w:val="20"/>
+          <w:szCs w:val="20"/>
+        </w:rPr>
+        <w:t xml:space="preserve">– </w:t>
+      </w:r>
+      <w:r>
+        <w:rPr>
+          <w:rFonts w:ascii="Garamond" w:eastAsia="Garamond" w:hAnsi="Garamond" w:cs="Garamond"/>
+          <w:sz w:val="20"/>
+          <w:szCs w:val="20"/>
+        </w:rPr>
+        <w:t>May</w:t>
+      </w:r>
+      <w:r>
+        <w:rPr>
+          <w:rFonts w:ascii="Garamond" w:eastAsia="Garamond" w:hAnsi="Garamond" w:cs="Garamond"/>
+          <w:sz w:val="20"/>
+          <w:szCs w:val="20"/>
+        </w:rPr>
+        <w:t xml:space="preserve"> 202</w:t>
+      </w:r>
+      <w:r>
+        <w:rPr>
+          <w:rFonts w:ascii="Garamond" w:eastAsia="Garamond" w:hAnsi="Garamond" w:cs="Garamond"/>
+          <w:sz w:val="20"/>
+          <w:szCs w:val="20"/>
+        </w:rPr>
+        <w:t>4</w:t>
+      </w:r>
+    </w:p>
+    <w:p>
+      <w:pPr>
+        <w:numPr>
+          <w:ilvl w:val="0"/>
+          <w:numId w:val="1"/>
+        </w:numPr>
+        <w:tabs>
+          <w:tab w:val="left" w:pos="284"/>
+          <w:tab w:val="left" w:pos="630"/>
+          <w:tab w:val="left" w:pos="900"/>
+        </w:tabs>
+        <w:ind w:left="284" w:hanging="270"/>
+        <w:rPr>
+          <w:rFonts w:ascii="Garamond" w:eastAsia="Garamond" w:hAnsi="Garamond" w:cs="Garamond"/>
+          <w:b/>
+          <w:sz w:val="20"/>
+          <w:szCs w:val="20"/>
+        </w:rPr>
+      </w:pPr>
+      <w:r>
+        <w:rPr>
+          <w:rFonts w:ascii="Garamond" w:eastAsia="Garamond" w:hAnsi="Garamond" w:cs="Garamond"/>
+          <w:sz w:val="20"/>
+          <w:szCs w:val="20"/>
+        </w:rPr>
+        <w:t xml:space="preserve">Developed machine learning models to predict household electricity consumption, using time-series analysis to enable data-driven decisions for energy savings. Implemented various models including Polynomial Regression, </w:t>
+      </w:r>
+      <w:proofErr w:type="spellStart"/>
+      <w:r>
+        <w:rPr>
+          <w:rFonts w:ascii="Garamond" w:eastAsia="Garamond" w:hAnsi="Garamond" w:cs="Garamond"/>
+          <w:sz w:val="20"/>
+          <w:szCs w:val="20"/>
+        </w:rPr>
+        <w:t>XGBoost</w:t>
+      </w:r>
+      <w:proofErr w:type="spellEnd"/>
+      <w:r>
+        <w:rPr>
+          <w:rFonts w:ascii="Garamond" w:eastAsia="Garamond" w:hAnsi="Garamond" w:cs="Garamond"/>
+          <w:sz w:val="20"/>
+          <w:szCs w:val="20"/>
+        </w:rPr>
+        <w:t xml:space="preserve">, Random Forest, and </w:t>
+      </w:r>
+      <w:proofErr w:type="spellStart"/>
+      <w:r>
+        <w:rPr>
+          <w:rFonts w:ascii="Garamond" w:eastAsia="Garamond" w:hAnsi="Garamond" w:cs="Garamond"/>
+          <w:sz w:val="20"/>
+          <w:szCs w:val="20"/>
+        </w:rPr>
+        <w:t>CatBoost</w:t>
+      </w:r>
+      <w:proofErr w:type="spellEnd"/>
+      <w:r>
+        <w:rPr>
+          <w:rFonts w:ascii="Garamond" w:eastAsia="Garamond" w:hAnsi="Garamond" w:cs="Garamond"/>
+          <w:sz w:val="20"/>
+          <w:szCs w:val="20"/>
+        </w:rPr>
+        <w:t>, with Random Forest achieving the lowest RMSE.</w:t>
+      </w:r>
+    </w:p>
+    <w:p>
+      <w:pPr>
+        <w:numPr>
+          <w:ilvl w:val="0"/>
+          <w:numId w:val="1"/>
+        </w:numPr>
+        <w:tabs>
+          <w:tab w:val="left" w:pos="284"/>
+          <w:tab w:val="left" w:pos="630"/>
+          <w:tab w:val="left" w:pos="900"/>
+        </w:tabs>
+        <w:ind w:left="284" w:hanging="270"/>
+        <w:rPr>
+          <w:rFonts w:ascii="Garamond" w:eastAsia="Garamond" w:hAnsi="Garamond" w:cs="Garamond"/>
+          <w:sz w:val="20"/>
+          <w:szCs w:val="20"/>
+        </w:rPr>
+      </w:pPr>
+      <w:r>
+        <w:rPr>
+          <w:rFonts w:ascii="Garamond" w:eastAsia="Garamond" w:hAnsi="Garamond" w:cs="Garamond"/>
+          <w:sz w:val="20"/>
+          <w:szCs w:val="20"/>
+        </w:rPr>
+        <w:t>Enhanced model insights by integrating findings into a user-friendly interface using the Django framework, facilitating real-time energy consumption predictions to promote efficient energy use and cost savings.</w:t>
+      </w:r>
+    </w:p>
+    <w:p>
+      <w:pPr>
+        <w:tabs>
+          <w:tab w:val="left" w:pos="284"/>
+          <w:tab w:val="left" w:pos="630"/>
+          <w:tab w:val="left" w:pos="900"/>
+        </w:tabs>
+        <w:ind w:left="284"/>
+        <w:rPr>
+          <w:rFonts w:ascii="Garamond" w:eastAsia="Garamond" w:hAnsi="Garamond" w:cs="Garamond"/>
+          <w:sz w:val="20"/>
+          <w:szCs w:val="20"/>
         </w:rPr>
       </w:pPr>
     </w:p>
@@ -2413,7 +2465,7 @@
             <wp:effectExtent l="0" t="0" r="5080" b="5080"/>
             <wp:wrapNone/>
             <wp:docPr id="23555043" name="Picture 23555043">
-              <a:hlinkClick xmlns:a="http://schemas.openxmlformats.org/drawingml/2006/main" r:id="rId11"/>
+              <a:hlinkClick xmlns:a="http://schemas.openxmlformats.org/drawingml/2006/main" r:id="rId13"/>
             </wp:docPr>
             <wp:cNvGraphicFramePr>
               <a:graphicFrameLocks xmlns:a="http://schemas.openxmlformats.org/drawingml/2006/main" noChangeAspect="1"/>
@@ -2423,7 +2475,7 @@
                 <pic:pic xmlns:pic="http://schemas.openxmlformats.org/drawingml/2006/picture">
                   <pic:nvPicPr>
                     <pic:cNvPr id="23555043" name="Picture 23555043">
-                      <a:hlinkClick r:id="rId11"/>
+                      <a:hlinkClick r:id="rId13"/>
                     </pic:cNvPr>
                     <pic:cNvPicPr/>
                   </pic:nvPicPr>
@@ -2489,7 +2541,23 @@
           <w:sz w:val="20"/>
           <w:szCs w:val="20"/>
         </w:rPr>
-        <w:t xml:space="preserve">                                                                                                                                                May 2023</w:t>
+        <w:t xml:space="preserve">                                                                                                                                                </w:t>
+      </w:r>
+      <w:r>
+        <w:rPr>
+          <w:rFonts w:ascii="Garamond" w:eastAsia="Garamond" w:hAnsi="Garamond" w:cs="Garamond"/>
+          <w:sz w:val="20"/>
+          <w:szCs w:val="20"/>
+        </w:rPr>
+        <w:t xml:space="preserve">    </w:t>
+      </w:r>
+      <w:r>
+        <w:rPr>
+          <w:rFonts w:ascii="Garamond" w:eastAsia="Garamond" w:hAnsi="Garamond" w:cs="Garamond"/>
+          <w:sz w:val="20"/>
+          <w:szCs w:val="20"/>
+        </w:rPr>
+        <w:t>May 2023</w:t>
       </w:r>
     </w:p>
     <w:p>
@@ -2635,21 +2703,6 @@
     <w:p>
       <w:pPr>
         <w:tabs>
-          <w:tab w:val="left" w:pos="284"/>
-          <w:tab w:val="left" w:pos="630"/>
-          <w:tab w:val="left" w:pos="900"/>
-        </w:tabs>
-        <w:ind w:left="284"/>
-        <w:rPr>
-          <w:rFonts w:ascii="Garamond" w:eastAsia="Garamond" w:hAnsi="Garamond" w:cs="Garamond"/>
-          <w:sz w:val="20"/>
-          <w:szCs w:val="20"/>
-        </w:rPr>
-      </w:pPr>
-    </w:p>
-    <w:p>
-      <w:pPr>
-        <w:tabs>
           <w:tab w:val="left" w:pos="1134"/>
           <w:tab w:val="right" w:pos="10503"/>
         </w:tabs>
@@ -2664,6 +2717,7 @@
           <w:noProof/>
           <w:color w:val="000000" w:themeColor="text1"/>
         </w:rPr>
+        <w:lastRenderedPageBreak/>
         <w:drawing>
           <wp:anchor distT="0" distB="0" distL="0" distR="0" simplePos="0" relativeHeight="251666432" behindDoc="0" locked="0" layoutInCell="1" allowOverlap="1" wp14:anchorId="64455807" wp14:editId="534EF310">
             <wp:simplePos x="0" y="0"/>
@@ -2677,7 +2731,7 @@
             <wp:effectExtent l="0" t="0" r="5080" b="5715"/>
             <wp:wrapNone/>
             <wp:docPr id="2076447193" name="Picture 2076447193">
-              <a:hlinkClick xmlns:a="http://schemas.openxmlformats.org/drawingml/2006/main" r:id="rId13"/>
+              <a:hlinkClick xmlns:a="http://schemas.openxmlformats.org/drawingml/2006/main" r:id="rId14"/>
             </wp:docPr>
             <wp:cNvGraphicFramePr>
               <a:graphicFrameLocks xmlns:a="http://schemas.openxmlformats.org/drawingml/2006/main" noChangeAspect="1"/>
@@ -2687,7 +2741,7 @@
                 <pic:pic xmlns:pic="http://schemas.openxmlformats.org/drawingml/2006/picture">
                   <pic:nvPicPr>
                     <pic:cNvPr id="2076447193" name="Picture 2076447193">
-                      <a:hlinkClick r:id="rId13"/>
+                      <a:hlinkClick r:id="rId14"/>
                     </pic:cNvPr>
                     <pic:cNvPicPr/>
                   </pic:nvPicPr>
@@ -2718,7 +2772,6 @@
           </wp:anchor>
         </w:drawing>
       </w:r>
-      <w:proofErr w:type="spellStart"/>
       <w:r>
         <w:rPr>
           <w:rFonts w:ascii="Garamond" w:eastAsia="Garamond" w:hAnsi="Garamond" w:cs="Garamond"/>
@@ -2726,17 +2779,7 @@
           <w:sz w:val="20"/>
           <w:szCs w:val="20"/>
         </w:rPr>
-        <w:t>BidBazaar</w:t>
-      </w:r>
-      <w:proofErr w:type="spellEnd"/>
-      <w:r>
-        <w:rPr>
-          <w:rFonts w:ascii="Garamond" w:eastAsia="Garamond" w:hAnsi="Garamond" w:cs="Garamond"/>
-          <w:b/>
-          <w:sz w:val="20"/>
-          <w:szCs w:val="20"/>
-        </w:rPr>
-        <w:t xml:space="preserve">                                                                                                                                                                                </w:t>
+        <w:t xml:space="preserve">BidBazaar                                                                                                                                                                                </w:t>
       </w:r>
       <w:r>
         <w:rPr>
@@ -2796,34 +2839,6 @@
         </w:tabs>
         <w:rPr>
           <w:rFonts w:ascii="Garamond" w:eastAsia="Garamond" w:hAnsi="Garamond" w:cs="Garamond"/>
-          <w:b/>
-          <w:sz w:val="20"/>
-          <w:szCs w:val="20"/>
-        </w:rPr>
-      </w:pPr>
-    </w:p>
-    <w:p>
-      <w:pPr>
-        <w:tabs>
-          <w:tab w:val="left" w:pos="1134"/>
-          <w:tab w:val="right" w:pos="10503"/>
-        </w:tabs>
-        <w:rPr>
-          <w:rFonts w:ascii="Garamond" w:eastAsia="Garamond" w:hAnsi="Garamond" w:cs="Garamond"/>
-          <w:b/>
-          <w:sz w:val="20"/>
-          <w:szCs w:val="20"/>
-        </w:rPr>
-      </w:pPr>
-    </w:p>
-    <w:p>
-      <w:pPr>
-        <w:tabs>
-          <w:tab w:val="left" w:pos="1134"/>
-          <w:tab w:val="right" w:pos="10503"/>
-        </w:tabs>
-        <w:rPr>
-          <w:rFonts w:ascii="Garamond" w:eastAsia="Garamond" w:hAnsi="Garamond" w:cs="Garamond"/>
           <w:sz w:val="20"/>
           <w:szCs w:val="20"/>
         </w:rPr>
@@ -2833,7 +2848,6 @@
           <w:noProof/>
           <w:color w:val="000000" w:themeColor="text1"/>
         </w:rPr>
-        <w:lastRenderedPageBreak/>
         <w:drawing>
           <wp:anchor distT="0" distB="0" distL="0" distR="0" simplePos="0" relativeHeight="251662336" behindDoc="0" locked="0" layoutInCell="1" allowOverlap="1" wp14:anchorId="43ED666F" wp14:editId="057F8C0A">
             <wp:simplePos x="0" y="0"/>
@@ -2847,7 +2861,7 @@
             <wp:effectExtent l="0" t="0" r="5080" b="5080"/>
             <wp:wrapNone/>
             <wp:docPr id="363248468" name="Picture 363248468">
-              <a:hlinkClick xmlns:a="http://schemas.openxmlformats.org/drawingml/2006/main" r:id="rId14"/>
+              <a:hlinkClick xmlns:a="http://schemas.openxmlformats.org/drawingml/2006/main" r:id="rId15"/>
             </wp:docPr>
             <wp:cNvGraphicFramePr>
               <a:graphicFrameLocks xmlns:a="http://schemas.openxmlformats.org/drawingml/2006/main" noChangeAspect="1"/>
@@ -2857,7 +2871,7 @@
                 <pic:pic xmlns:pic="http://schemas.openxmlformats.org/drawingml/2006/picture">
                   <pic:nvPicPr>
                     <pic:cNvPr id="363248468" name="Picture 363248468">
-                      <a:hlinkClick r:id="rId14"/>
+                      <a:hlinkClick r:id="rId15"/>
                     </pic:cNvPr>
                     <pic:cNvPicPr/>
                   </pic:nvPicPr>
@@ -3081,7 +3095,7 @@
             <wp:effectExtent l="0" t="0" r="5080" b="5715"/>
             <wp:wrapNone/>
             <wp:docPr id="2" name="image4.png">
-              <a:hlinkClick xmlns:a="http://schemas.openxmlformats.org/drawingml/2006/main" r:id="rId13"/>
+              <a:hlinkClick xmlns:a="http://schemas.openxmlformats.org/drawingml/2006/main" r:id="rId14"/>
             </wp:docPr>
             <wp:cNvGraphicFramePr>
               <a:graphicFrameLocks xmlns:a="http://schemas.openxmlformats.org/drawingml/2006/main" noChangeAspect="1"/>
@@ -3091,7 +3105,7 @@
                 <pic:pic xmlns:pic="http://schemas.openxmlformats.org/drawingml/2006/picture">
                   <pic:nvPicPr>
                     <pic:cNvPr id="2" name="image4.png">
-                      <a:hlinkClick r:id="rId13"/>
+                      <a:hlinkClick r:id="rId14"/>
                     </pic:cNvPr>
                     <pic:cNvPicPr/>
                   </pic:nvPicPr>
@@ -3342,7 +3356,7 @@
             <wp:effectExtent l="0" t="0" r="5080" b="5715"/>
             <wp:wrapNone/>
             <wp:docPr id="1367418720" name="Picture 1367418720">
-              <a:hlinkClick xmlns:a="http://schemas.openxmlformats.org/drawingml/2006/main" r:id="rId15"/>
+              <a:hlinkClick xmlns:a="http://schemas.openxmlformats.org/drawingml/2006/main" r:id="rId16"/>
             </wp:docPr>
             <wp:cNvGraphicFramePr>
               <a:graphicFrameLocks xmlns:a="http://schemas.openxmlformats.org/drawingml/2006/main" noChangeAspect="1"/>
@@ -3352,7 +3366,7 @@
                 <pic:pic xmlns:pic="http://schemas.openxmlformats.org/drawingml/2006/picture">
                   <pic:nvPicPr>
                     <pic:cNvPr id="1367418720" name="Picture 1367418720">
-                      <a:hlinkClick r:id="rId15"/>
+                      <a:hlinkClick r:id="rId16"/>
                     </pic:cNvPr>
                     <pic:cNvPicPr/>
                   </pic:nvPicPr>
@@ -3449,6 +3463,14 @@
           <w:sz w:val="20"/>
           <w:szCs w:val="20"/>
         </w:rPr>
+        <w:t xml:space="preserve">   </w:t>
+      </w:r>
+      <w:r>
+        <w:rPr>
+          <w:rFonts w:ascii="Garamond" w:eastAsia="Garamond" w:hAnsi="Garamond" w:cs="Garamond"/>
+          <w:sz w:val="20"/>
+          <w:szCs w:val="20"/>
+        </w:rPr>
         <w:t>it into the brain of the vehicle, (Vehicle Control Unit) to create a robust electronics system for an Electrics Vehicle.</w:t>
       </w:r>
     </w:p>
@@ -3489,6 +3511,14 @@
           <w:szCs w:val="20"/>
         </w:rPr>
       </w:pPr>
+      <w:r>
+        <w:rPr>
+          <w:rFonts w:ascii="Garamond" w:eastAsia="Garamond" w:hAnsi="Garamond" w:cs="Garamond"/>
+          <w:sz w:val="20"/>
+          <w:szCs w:val="20"/>
+        </w:rPr>
+        <w:t xml:space="preserve">   </w:t>
+      </w:r>
       <w:r>
         <w:rPr>
           <w:rFonts w:ascii="Garamond" w:eastAsia="Garamond" w:hAnsi="Garamond" w:cs="Garamond"/>
@@ -3602,7 +3632,7 @@
             <wp:effectExtent l="0" t="0" r="5080" b="5080"/>
             <wp:wrapNone/>
             <wp:docPr id="1457419690" name="Picture 1457419690">
-              <a:hlinkClick xmlns:a="http://schemas.openxmlformats.org/drawingml/2006/main" r:id="rId16"/>
+              <a:hlinkClick xmlns:a="http://schemas.openxmlformats.org/drawingml/2006/main" r:id="rId17"/>
             </wp:docPr>
             <wp:cNvGraphicFramePr>
               <a:graphicFrameLocks xmlns:a="http://schemas.openxmlformats.org/drawingml/2006/main" noChangeAspect="1"/>
@@ -3612,7 +3642,7 @@
                 <pic:pic xmlns:pic="http://schemas.openxmlformats.org/drawingml/2006/picture">
                   <pic:nvPicPr>
                     <pic:cNvPr id="1457419690" name="Picture 1457419690">
-                      <a:hlinkClick r:id="rId16"/>
+                      <a:hlinkClick r:id="rId17"/>
                     </pic:cNvPr>
                     <pic:cNvPicPr/>
                   </pic:nvPicPr>
@@ -3643,7 +3673,6 @@
           </wp:anchor>
         </w:drawing>
       </w:r>
-      <w:proofErr w:type="spellStart"/>
       <w:r>
         <w:rPr>
           <w:rFonts w:ascii="Garamond" w:eastAsia="Garamond" w:hAnsi="Garamond" w:cs="Garamond"/>
@@ -3652,18 +3681,7 @@
           <w:sz w:val="20"/>
           <w:szCs w:val="20"/>
         </w:rPr>
-        <w:t>LexRank</w:t>
-      </w:r>
-      <w:proofErr w:type="spellEnd"/>
-      <w:r>
-        <w:rPr>
-          <w:rFonts w:ascii="Garamond" w:eastAsia="Garamond" w:hAnsi="Garamond" w:cs="Garamond"/>
-          <w:b/>
-          <w:color w:val="404040"/>
-          <w:sz w:val="20"/>
-          <w:szCs w:val="20"/>
-        </w:rPr>
-        <w:t xml:space="preserve"> and PEGASUS Transformer for Summarization of Legal Documents</w:t>
+        <w:t>LexRank and PEGASUS Transformer for Summarization of Legal Documents</w:t>
       </w:r>
       <w:r>
         <w:rPr>
@@ -3785,25 +3803,7 @@
           <w:sz w:val="20"/>
           <w:szCs w:val="20"/>
         </w:rPr>
-        <w:t xml:space="preserve"> </w:t>
-      </w:r>
-      <w:proofErr w:type="spellStart"/>
-      <w:r>
-        <w:rPr>
-          <w:rFonts w:ascii="Garamond" w:eastAsia="Garamond" w:hAnsi="Garamond" w:cs="Garamond"/>
-          <w:sz w:val="20"/>
-          <w:szCs w:val="20"/>
-        </w:rPr>
-        <w:t>LexRank</w:t>
-      </w:r>
-      <w:proofErr w:type="spellEnd"/>
-      <w:r>
-        <w:rPr>
-          <w:rFonts w:ascii="Garamond" w:eastAsia="Garamond" w:hAnsi="Garamond" w:cs="Garamond"/>
-          <w:sz w:val="20"/>
-          <w:szCs w:val="20"/>
-        </w:rPr>
-        <w:t xml:space="preserve"> algorithm and PEGASUS Transformer.</w:t>
+        <w:t xml:space="preserve"> LexRank algorithm and PEGASUS Transformer.</w:t>
       </w:r>
     </w:p>
     <w:p>
@@ -3947,7 +3947,7 @@
             <wp:effectExtent l="0" t="0" r="5080" b="5080"/>
             <wp:wrapNone/>
             <wp:docPr id="1" name="image5.png">
-              <a:hlinkClick xmlns:a="http://schemas.openxmlformats.org/drawingml/2006/main" r:id="rId17"/>
+              <a:hlinkClick xmlns:a="http://schemas.openxmlformats.org/drawingml/2006/main" r:id="rId18"/>
             </wp:docPr>
             <wp:cNvGraphicFramePr>
               <a:graphicFrameLocks xmlns:a="http://schemas.openxmlformats.org/drawingml/2006/main" noChangeAspect="1"/>
@@ -3957,7 +3957,7 @@
                 <pic:pic xmlns:pic="http://schemas.openxmlformats.org/drawingml/2006/picture">
                   <pic:nvPicPr>
                     <pic:cNvPr id="1" name="image5.png">
-                      <a:hlinkClick r:id="rId17"/>
+                      <a:hlinkClick r:id="rId18"/>
                     </pic:cNvPr>
                     <pic:cNvPicPr/>
                   </pic:nvPicPr>
@@ -4150,7 +4150,7 @@
             <wp:effectExtent l="0" t="0" r="635" b="635"/>
             <wp:wrapNone/>
             <wp:docPr id="9" name="image5.png">
-              <a:hlinkClick xmlns:a="http://schemas.openxmlformats.org/drawingml/2006/main" r:id="rId18"/>
+              <a:hlinkClick xmlns:a="http://schemas.openxmlformats.org/drawingml/2006/main" r:id="rId19"/>
             </wp:docPr>
             <wp:cNvGraphicFramePr>
               <a:graphicFrameLocks xmlns:a="http://schemas.openxmlformats.org/drawingml/2006/main" noChangeAspect="1"/>
@@ -4566,8 +4566,160 @@
       </w:rPr>
     </w:lvl>
   </w:abstractNum>
+  <w:abstractNum w:abstractNumId="1" w15:restartNumberingAfterBreak="0">
+    <w:nsid w:val="28D1154B"/>
+    <w:multiLevelType w:val="multilevel"/>
+    <w:tmpl w:val="3064CDA6"/>
+    <w:lvl w:ilvl="0">
+      <w:start w:val="1"/>
+      <w:numFmt w:val="bullet"/>
+      <w:lvlText w:val=""/>
+      <w:lvlJc w:val="left"/>
+      <w:pPr>
+        <w:tabs>
+          <w:tab w:val="num" w:pos="720"/>
+        </w:tabs>
+        <w:ind w:left="720" w:hanging="360"/>
+      </w:pPr>
+      <w:rPr>
+        <w:rFonts w:ascii="Symbol" w:hAnsi="Symbol" w:hint="default"/>
+        <w:sz w:val="20"/>
+      </w:rPr>
+    </w:lvl>
+    <w:lvl w:ilvl="1" w:tentative="1">
+      <w:start w:val="1"/>
+      <w:numFmt w:val="bullet"/>
+      <w:lvlText w:val=""/>
+      <w:lvlJc w:val="left"/>
+      <w:pPr>
+        <w:tabs>
+          <w:tab w:val="num" w:pos="1440"/>
+        </w:tabs>
+        <w:ind w:left="1440" w:hanging="360"/>
+      </w:pPr>
+      <w:rPr>
+        <w:rFonts w:ascii="Symbol" w:hAnsi="Symbol" w:hint="default"/>
+        <w:sz w:val="20"/>
+      </w:rPr>
+    </w:lvl>
+    <w:lvl w:ilvl="2" w:tentative="1">
+      <w:start w:val="1"/>
+      <w:numFmt w:val="bullet"/>
+      <w:lvlText w:val=""/>
+      <w:lvlJc w:val="left"/>
+      <w:pPr>
+        <w:tabs>
+          <w:tab w:val="num" w:pos="2160"/>
+        </w:tabs>
+        <w:ind w:left="2160" w:hanging="360"/>
+      </w:pPr>
+      <w:rPr>
+        <w:rFonts w:ascii="Symbol" w:hAnsi="Symbol" w:hint="default"/>
+        <w:sz w:val="20"/>
+      </w:rPr>
+    </w:lvl>
+    <w:lvl w:ilvl="3" w:tentative="1">
+      <w:start w:val="1"/>
+      <w:numFmt w:val="bullet"/>
+      <w:lvlText w:val=""/>
+      <w:lvlJc w:val="left"/>
+      <w:pPr>
+        <w:tabs>
+          <w:tab w:val="num" w:pos="2880"/>
+        </w:tabs>
+        <w:ind w:left="2880" w:hanging="360"/>
+      </w:pPr>
+      <w:rPr>
+        <w:rFonts w:ascii="Symbol" w:hAnsi="Symbol" w:hint="default"/>
+        <w:sz w:val="20"/>
+      </w:rPr>
+    </w:lvl>
+    <w:lvl w:ilvl="4" w:tentative="1">
+      <w:start w:val="1"/>
+      <w:numFmt w:val="bullet"/>
+      <w:lvlText w:val=""/>
+      <w:lvlJc w:val="left"/>
+      <w:pPr>
+        <w:tabs>
+          <w:tab w:val="num" w:pos="3600"/>
+        </w:tabs>
+        <w:ind w:left="3600" w:hanging="360"/>
+      </w:pPr>
+      <w:rPr>
+        <w:rFonts w:ascii="Symbol" w:hAnsi="Symbol" w:hint="default"/>
+        <w:sz w:val="20"/>
+      </w:rPr>
+    </w:lvl>
+    <w:lvl w:ilvl="5" w:tentative="1">
+      <w:start w:val="1"/>
+      <w:numFmt w:val="bullet"/>
+      <w:lvlText w:val=""/>
+      <w:lvlJc w:val="left"/>
+      <w:pPr>
+        <w:tabs>
+          <w:tab w:val="num" w:pos="4320"/>
+        </w:tabs>
+        <w:ind w:left="4320" w:hanging="360"/>
+      </w:pPr>
+      <w:rPr>
+        <w:rFonts w:ascii="Symbol" w:hAnsi="Symbol" w:hint="default"/>
+        <w:sz w:val="20"/>
+      </w:rPr>
+    </w:lvl>
+    <w:lvl w:ilvl="6" w:tentative="1">
+      <w:start w:val="1"/>
+      <w:numFmt w:val="bullet"/>
+      <w:lvlText w:val=""/>
+      <w:lvlJc w:val="left"/>
+      <w:pPr>
+        <w:tabs>
+          <w:tab w:val="num" w:pos="5040"/>
+        </w:tabs>
+        <w:ind w:left="5040" w:hanging="360"/>
+      </w:pPr>
+      <w:rPr>
+        <w:rFonts w:ascii="Symbol" w:hAnsi="Symbol" w:hint="default"/>
+        <w:sz w:val="20"/>
+      </w:rPr>
+    </w:lvl>
+    <w:lvl w:ilvl="7" w:tentative="1">
+      <w:start w:val="1"/>
+      <w:numFmt w:val="bullet"/>
+      <w:lvlText w:val=""/>
+      <w:lvlJc w:val="left"/>
+      <w:pPr>
+        <w:tabs>
+          <w:tab w:val="num" w:pos="5760"/>
+        </w:tabs>
+        <w:ind w:left="5760" w:hanging="360"/>
+      </w:pPr>
+      <w:rPr>
+        <w:rFonts w:ascii="Symbol" w:hAnsi="Symbol" w:hint="default"/>
+        <w:sz w:val="20"/>
+      </w:rPr>
+    </w:lvl>
+    <w:lvl w:ilvl="8" w:tentative="1">
+      <w:start w:val="1"/>
+      <w:numFmt w:val="bullet"/>
+      <w:lvlText w:val=""/>
+      <w:lvlJc w:val="left"/>
+      <w:pPr>
+        <w:tabs>
+          <w:tab w:val="num" w:pos="6480"/>
+        </w:tabs>
+        <w:ind w:left="6480" w:hanging="360"/>
+      </w:pPr>
+      <w:rPr>
+        <w:rFonts w:ascii="Symbol" w:hAnsi="Symbol" w:hint="default"/>
+        <w:sz w:val="20"/>
+      </w:rPr>
+    </w:lvl>
+  </w:abstractNum>
   <w:num w:numId="1" w16cid:durableId="1339885089">
     <w:abstractNumId w:val="0"/>
+  </w:num>
+  <w:num w:numId="2" w16cid:durableId="1938251193">
+    <w:abstractNumId w:val="1"/>
   </w:num>
 </w:numbering>
 </file>
@@ -4987,7 +5139,6 @@
   <w:style w:type="character" w:default="1" w:styleId="DefaultParagraphFont">
     <w:name w:val="Default Paragraph Font"/>
     <w:uiPriority w:val="1"/>
-    <w:semiHidden/>
     <w:unhideWhenUsed/>
   </w:style>
   <w:style w:type="table" w:default="1" w:styleId="TableNormal">
@@ -5020,6 +5171,17 @@
     <w:rPr>
       <w:color w:val="0563C1" w:themeColor="hyperlink"/>
       <w:u w:val="single"/>
+    </w:rPr>
+  </w:style>
+  <w:style w:type="paragraph" w:styleId="NormalWeb">
+    <w:name w:val="Normal (Web)"/>
+    <w:basedOn w:val="Normal"/>
+    <w:uiPriority w:val="99"/>
+    <w:semiHidden/>
+    <w:unhideWhenUsed/>
+    <w:rsid w:val="0027672F"/>
+    <w:rPr>
+      <w:rFonts w:ascii="Times New Roman" w:hAnsi="Times New Roman" w:cs="Times New Roman"/>
     </w:rPr>
   </w:style>
 </w:styles>

</xml_diff>

<commit_message>
Added a bullet point in PipeIQ
</commit_message>
<xml_diff>
--- a/files/Sarthak_Dalal_Resume.pdf.docx
+++ b/files/Sarthak_Dalal_Resume.pdf.docx
@@ -1441,6 +1441,42 @@
           <w:szCs w:val="20"/>
         </w:rPr>
         <w:t>Spearheaded the development of a robust FastAPI endpoint to host the PipeIQ backend on AWS Elastic Beanstalk, ensuring optimal performance and scalability for the chatbot, resulting in improved user experiences.</w:t>
+      </w:r>
+    </w:p>
+    <w:p>
+      <w:pPr>
+        <w:numPr>
+          <w:ilvl w:val="0"/>
+          <w:numId w:val="1"/>
+        </w:numPr>
+        <w:pBdr>
+          <w:top w:val="nil"/>
+          <w:left w:val="nil"/>
+          <w:bottom w:val="nil"/>
+          <w:right w:val="nil"/>
+          <w:between w:val="nil"/>
+        </w:pBdr>
+        <w:tabs>
+          <w:tab w:val="left" w:pos="284"/>
+          <w:tab w:val="left" w:pos="630"/>
+          <w:tab w:val="left" w:pos="900"/>
+        </w:tabs>
+        <w:ind w:left="284" w:hanging="270"/>
+        <w:rPr>
+          <w:rFonts w:ascii="Garamond" w:eastAsia="Garamond" w:hAnsi="Garamond" w:cs="Garamond"/>
+          <w:color w:val="000000"/>
+          <w:sz w:val="20"/>
+          <w:szCs w:val="20"/>
+        </w:rPr>
+      </w:pPr>
+      <w:r>
+        <w:rPr>
+          <w:rFonts w:ascii="Garamond" w:eastAsia="Garamond" w:hAnsi="Garamond" w:cs="Garamond"/>
+          <w:color w:val="000000"/>
+          <w:sz w:val="20"/>
+          <w:szCs w:val="20"/>
+        </w:rPr>
+        <w:t>Implemented Python code to scrape embeddings from the client website. These embeddings were stored in the Pinecone Vector Database, enhancing the chatbot's ability to provide personalized and data-driven interactions.</w:t>
       </w:r>
     </w:p>
     <w:p>
@@ -2285,15 +2321,7 @@
           <w:sz w:val="20"/>
           <w:szCs w:val="20"/>
         </w:rPr>
-        <w:t xml:space="preserve">     </w:t>
-      </w:r>
-      <w:r>
-        <w:rPr>
-          <w:rFonts w:ascii="Garamond" w:eastAsia="Garamond" w:hAnsi="Garamond" w:cs="Garamond"/>
-          <w:sz w:val="20"/>
-          <w:szCs w:val="20"/>
-        </w:rPr>
-        <w:t xml:space="preserve">                  March 2024 </w:t>
+        <w:t xml:space="preserve">                       March 2024 </w:t>
       </w:r>
       <w:r>
         <w:rPr>
@@ -2310,23 +2338,7 @@
           <w:sz w:val="20"/>
           <w:szCs w:val="20"/>
         </w:rPr>
-        <w:t>May</w:t>
-      </w:r>
-      <w:r>
-        <w:rPr>
-          <w:rFonts w:ascii="Garamond" w:eastAsia="Garamond" w:hAnsi="Garamond" w:cs="Garamond"/>
-          <w:sz w:val="20"/>
-          <w:szCs w:val="20"/>
-        </w:rPr>
-        <w:t xml:space="preserve"> 202</w:t>
-      </w:r>
-      <w:r>
-        <w:rPr>
-          <w:rFonts w:ascii="Garamond" w:eastAsia="Garamond" w:hAnsi="Garamond" w:cs="Garamond"/>
-          <w:sz w:val="20"/>
-          <w:szCs w:val="20"/>
-        </w:rPr>
-        <w:t>4</w:t>
+        <w:t>May 2024</w:t>
       </w:r>
     </w:p>
     <w:p>
@@ -2513,27 +2525,7 @@
           <w:sz w:val="20"/>
           <w:szCs w:val="20"/>
         </w:rPr>
-        <w:t xml:space="preserve">Age, </w:t>
-      </w:r>
-      <w:proofErr w:type="gramStart"/>
-      <w:r>
-        <w:rPr>
-          <w:rFonts w:ascii="Garamond" w:eastAsia="Garamond" w:hAnsi="Garamond" w:cs="Garamond"/>
-          <w:b/>
-          <w:sz w:val="20"/>
-          <w:szCs w:val="20"/>
-        </w:rPr>
-        <w:t>Gender</w:t>
-      </w:r>
-      <w:proofErr w:type="gramEnd"/>
-      <w:r>
-        <w:rPr>
-          <w:rFonts w:ascii="Garamond" w:eastAsia="Garamond" w:hAnsi="Garamond" w:cs="Garamond"/>
-          <w:b/>
-          <w:sz w:val="20"/>
-          <w:szCs w:val="20"/>
-        </w:rPr>
-        <w:t xml:space="preserve"> and Ethnicity Prediction</w:t>
+        <w:t>Age, Gender and Ethnicity Prediction</w:t>
       </w:r>
       <w:r>
         <w:rPr>
@@ -2654,6 +2646,7 @@
           <w:sz w:val="20"/>
           <w:szCs w:val="20"/>
         </w:rPr>
+        <w:lastRenderedPageBreak/>
         <w:t xml:space="preserve">Developed </w:t>
       </w:r>
       <w:r>
@@ -2717,7 +2710,6 @@
           <w:noProof/>
           <w:color w:val="000000" w:themeColor="text1"/>
         </w:rPr>
-        <w:lastRenderedPageBreak/>
         <w:drawing>
           <wp:anchor distT="0" distB="0" distL="0" distR="0" simplePos="0" relativeHeight="251666432" behindDoc="0" locked="0" layoutInCell="1" allowOverlap="1" wp14:anchorId="64455807" wp14:editId="534EF310">
             <wp:simplePos x="0" y="0"/>
@@ -3762,18 +3754,8 @@
           <w:sz w:val="20"/>
           <w:szCs w:val="20"/>
         </w:rPr>
-        <w:t xml:space="preserve">The research paper presented a novel method of abstractive summarization of legal documents </w:t>
-      </w:r>
-      <w:proofErr w:type="gramStart"/>
-      <w:r>
-        <w:rPr>
-          <w:rFonts w:ascii="Garamond" w:eastAsia="Garamond" w:hAnsi="Garamond" w:cs="Garamond"/>
-          <w:sz w:val="20"/>
-          <w:szCs w:val="20"/>
-        </w:rPr>
-        <w:t>using</w:t>
-      </w:r>
-      <w:proofErr w:type="gramEnd"/>
+        <w:t>The research paper presented a novel method of abstractive summarization of legal documents using</w:t>
+      </w:r>
     </w:p>
     <w:p>
       <w:pPr>

</xml_diff>